<commit_message>
mp lab 4 daa changes
</commit_message>
<xml_diff>
--- a/SEM-2/DAA/Practical 2/2024510001_DAA_Practical2.docx
+++ b/SEM-2/DAA/Practical 2/2024510001_DAA_Practical2.docx
@@ -417,6 +417,7 @@
         <w:rPr>
           <w:rFonts w:ascii="Times New Roman" w:eastAsia="Times New Roman" w:hAnsi="Times New Roman" w:cs="Times New Roman"/>
           <w:b/>
+          <w:noProof/>
           <w:sz w:val="24"/>
           <w:szCs w:val="24"/>
           <w:shd w:val="clear" w:color="auto" w:fill="FDFDFD"/>
@@ -481,6 +482,7 @@
       <w:r>
         <w:rPr>
           <w:rFonts w:ascii="Times New Roman" w:eastAsia="Times New Roman" w:hAnsi="Times New Roman" w:cs="Times New Roman"/>
+          <w:noProof/>
           <w:sz w:val="24"/>
           <w:szCs w:val="24"/>
           <w:shd w:val="clear" w:color="auto" w:fill="FDFDFD"/>
@@ -592,12 +594,13 @@
         <w:rPr>
           <w:rFonts w:ascii="Times New Roman" w:eastAsia="Times New Roman" w:hAnsi="Times New Roman" w:cs="Times New Roman"/>
           <w:b/>
+          <w:noProof/>
           <w:sz w:val="24"/>
           <w:szCs w:val="24"/>
           <w:shd w:val="clear" w:color="auto" w:fill="FDFDFD"/>
         </w:rPr>
         <w:drawing>
-          <wp:anchor distT="0" distB="0" distL="114300" distR="114300" simplePos="0" relativeHeight="251660288" behindDoc="0" locked="0" layoutInCell="1" allowOverlap="1" wp14:anchorId="3B4CE70C" wp14:editId="290B9BC0">
+          <wp:anchor distT="0" distB="0" distL="114300" distR="114300" simplePos="0" relativeHeight="251660288" behindDoc="0" locked="0" layoutInCell="1" allowOverlap="1" wp14:anchorId="3B4CE70C" wp14:editId="1D1742CA">
             <wp:simplePos x="0" y="0"/>
             <wp:positionH relativeFrom="margin">
               <wp:posOffset>-381000</wp:posOffset>
@@ -691,18 +694,18 @@
         </w:rPr>
         <w:lastRenderedPageBreak/>
         <w:drawing>
-          <wp:anchor distT="0" distB="0" distL="114300" distR="114300" simplePos="0" relativeHeight="251667456" behindDoc="0" locked="0" layoutInCell="1" allowOverlap="1" wp14:anchorId="4A487D83" wp14:editId="6827C2B1">
+          <wp:anchor distT="0" distB="0" distL="114300" distR="114300" simplePos="0" relativeHeight="251666432" behindDoc="0" locked="0" layoutInCell="1" allowOverlap="1" wp14:anchorId="049AB045" wp14:editId="746D3856">
             <wp:simplePos x="0" y="0"/>
-            <wp:positionH relativeFrom="margin">
-              <wp:posOffset>3108960</wp:posOffset>
+            <wp:positionH relativeFrom="column">
+              <wp:posOffset>-449580</wp:posOffset>
             </wp:positionH>
             <wp:positionV relativeFrom="paragraph">
-              <wp:posOffset>265430</wp:posOffset>
+              <wp:posOffset>295910</wp:posOffset>
             </wp:positionV>
-            <wp:extent cx="2766060" cy="3148922"/>
+            <wp:extent cx="3238826" cy="3352800"/>
             <wp:effectExtent l="0" t="0" r="0" b="0"/>
             <wp:wrapNone/>
-            <wp:docPr id="508036541" name="Picture 1"/>
+            <wp:docPr id="1517029368" name="Picture 1"/>
             <wp:cNvGraphicFramePr>
               <a:graphicFrameLocks xmlns:a="http://schemas.openxmlformats.org/drawingml/2006/main" noChangeAspect="1"/>
             </wp:cNvGraphicFramePr>
@@ -710,7 +713,7 @@
               <a:graphicData uri="http://schemas.openxmlformats.org/drawingml/2006/picture">
                 <pic:pic xmlns:pic="http://schemas.openxmlformats.org/drawingml/2006/picture">
                   <pic:nvPicPr>
-                    <pic:cNvPr id="508036541" name=""/>
+                    <pic:cNvPr id="1517029368" name=""/>
                     <pic:cNvPicPr/>
                   </pic:nvPicPr>
                   <pic:blipFill rotWithShape="1">
@@ -721,13 +724,13 @@
                         </a:ext>
                       </a:extLst>
                     </a:blip>
-                    <a:srcRect l="32705" r="20629"/>
+                    <a:srcRect l="32040" r="16642"/>
                     <a:stretch/>
                   </pic:blipFill>
                   <pic:spPr bwMode="auto">
                     <a:xfrm>
                       <a:off x="0" y="0"/>
-                      <a:ext cx="2766060" cy="3148922"/>
+                      <a:ext cx="3238826" cy="3352800"/>
                     </a:xfrm>
                     <a:prstGeom prst="rect">
                       <a:avLst/>
@@ -761,19 +764,41 @@
           <w:szCs w:val="24"/>
           <w:shd w:val="clear" w:color="auto" w:fill="FDFDFD"/>
         </w:rPr>
+        <w:t>Strassen’s Matrix Multiplication:</w:t>
+      </w:r>
+    </w:p>
+    <w:p>
+      <w:pPr>
+        <w:spacing w:after="160" w:line="259" w:lineRule="auto"/>
+        <w:rPr>
+          <w:rFonts w:ascii="Times New Roman" w:eastAsia="Times New Roman" w:hAnsi="Times New Roman" w:cs="Times New Roman"/>
+          <w:b/>
+          <w:sz w:val="24"/>
+          <w:szCs w:val="24"/>
+          <w:shd w:val="clear" w:color="auto" w:fill="FDFDFD"/>
+        </w:rPr>
+      </w:pPr>
+      <w:r>
+        <w:rPr>
+          <w:rFonts w:ascii="Times New Roman" w:eastAsia="Times New Roman" w:hAnsi="Times New Roman" w:cs="Times New Roman"/>
+          <w:b/>
+          <w:sz w:val="24"/>
+          <w:szCs w:val="24"/>
+          <w:shd w:val="clear" w:color="auto" w:fill="FDFDFD"/>
+        </w:rPr>
         <w:drawing>
-          <wp:anchor distT="0" distB="0" distL="114300" distR="114300" simplePos="0" relativeHeight="251666432" behindDoc="0" locked="0" layoutInCell="1" allowOverlap="1" wp14:anchorId="5FABD471" wp14:editId="119A5125">
+          <wp:anchor distT="0" distB="0" distL="114300" distR="114300" simplePos="0" relativeHeight="251667456" behindDoc="0" locked="0" layoutInCell="1" allowOverlap="1" wp14:anchorId="30CC2FD1" wp14:editId="3838C1BD">
             <wp:simplePos x="0" y="0"/>
             <wp:positionH relativeFrom="column">
-              <wp:posOffset>-91440</wp:posOffset>
+              <wp:posOffset>3063239</wp:posOffset>
             </wp:positionH>
             <wp:positionV relativeFrom="paragraph">
-              <wp:posOffset>273050</wp:posOffset>
+              <wp:posOffset>5080</wp:posOffset>
             </wp:positionV>
-            <wp:extent cx="2979420" cy="3044825"/>
-            <wp:effectExtent l="0" t="0" r="0" b="3175"/>
+            <wp:extent cx="2859335" cy="3360420"/>
+            <wp:effectExtent l="0" t="0" r="0" b="0"/>
             <wp:wrapNone/>
-            <wp:docPr id="1668313325" name="Picture 1"/>
+            <wp:docPr id="1437369307" name="Picture 1"/>
             <wp:cNvGraphicFramePr>
               <a:graphicFrameLocks xmlns:a="http://schemas.openxmlformats.org/drawingml/2006/main" noChangeAspect="1"/>
             </wp:cNvGraphicFramePr>
@@ -781,7 +806,7 @@
               <a:graphicData uri="http://schemas.openxmlformats.org/drawingml/2006/picture">
                 <pic:pic xmlns:pic="http://schemas.openxmlformats.org/drawingml/2006/picture">
                   <pic:nvPicPr>
-                    <pic:cNvPr id="1668313325" name=""/>
+                    <pic:cNvPr id="1437369307" name=""/>
                     <pic:cNvPicPr/>
                   </pic:nvPicPr>
                   <pic:blipFill rotWithShape="1">
@@ -792,148 +817,13 @@
                         </a:ext>
                       </a:extLst>
                     </a:blip>
-                    <a:srcRect l="32307" r="15710"/>
+                    <a:srcRect l="32307" r="22490"/>
                     <a:stretch/>
                   </pic:blipFill>
                   <pic:spPr bwMode="auto">
                     <a:xfrm>
                       <a:off x="0" y="0"/>
-                      <a:ext cx="2979420" cy="3044825"/>
-                    </a:xfrm>
-                    <a:prstGeom prst="rect">
-                      <a:avLst/>
-                    </a:prstGeom>
-                    <a:ln>
-                      <a:noFill/>
-                    </a:ln>
-                    <a:extLst>
-                      <a:ext uri="{53640926-AAD7-44D8-BBD7-CCE9431645EC}">
-                        <a14:shadowObscured xmlns:a14="http://schemas.microsoft.com/office/drawing/2010/main"/>
-                      </a:ext>
-                    </a:extLst>
-                  </pic:spPr>
-                </pic:pic>
-              </a:graphicData>
-            </a:graphic>
-          </wp:anchor>
-        </w:drawing>
-      </w:r>
-      <w:r>
-        <w:rPr>
-          <w:rFonts w:ascii="Times New Roman" w:eastAsia="Times New Roman" w:hAnsi="Times New Roman" w:cs="Times New Roman"/>
-          <w:b/>
-          <w:sz w:val="24"/>
-          <w:szCs w:val="24"/>
-          <w:shd w:val="clear" w:color="auto" w:fill="FDFDFD"/>
-        </w:rPr>
-        <w:t>Strassen’s Matrix Multiplication:</w:t>
-      </w:r>
-    </w:p>
-    <w:p>
-      <w:pPr>
-        <w:spacing w:after="160" w:line="259" w:lineRule="auto"/>
-        <w:rPr>
-          <w:rFonts w:ascii="Times New Roman" w:eastAsia="Times New Roman" w:hAnsi="Times New Roman" w:cs="Times New Roman"/>
-          <w:b/>
-          <w:sz w:val="24"/>
-          <w:szCs w:val="24"/>
-          <w:shd w:val="clear" w:color="auto" w:fill="FDFDFD"/>
-        </w:rPr>
-      </w:pPr>
-    </w:p>
-    <w:p>
-      <w:pPr>
-        <w:spacing w:after="160" w:line="259" w:lineRule="auto"/>
-        <w:rPr>
-          <w:rFonts w:ascii="Times New Roman" w:eastAsia="Times New Roman" w:hAnsi="Times New Roman" w:cs="Times New Roman"/>
-          <w:b/>
-          <w:sz w:val="24"/>
-          <w:szCs w:val="24"/>
-          <w:shd w:val="clear" w:color="auto" w:fill="FDFDFD"/>
-        </w:rPr>
-      </w:pPr>
-    </w:p>
-    <w:p>
-      <w:pPr>
-        <w:spacing w:after="160" w:line="259" w:lineRule="auto"/>
-        <w:rPr>
-          <w:rFonts w:ascii="Times New Roman" w:eastAsia="Times New Roman" w:hAnsi="Times New Roman" w:cs="Times New Roman"/>
-          <w:b/>
-          <w:sz w:val="24"/>
-          <w:szCs w:val="24"/>
-          <w:shd w:val="clear" w:color="auto" w:fill="FDFDFD"/>
-        </w:rPr>
-      </w:pPr>
-    </w:p>
-    <w:p>
-      <w:pPr>
-        <w:spacing w:after="160" w:line="259" w:lineRule="auto"/>
-        <w:rPr>
-          <w:rFonts w:ascii="Times New Roman" w:eastAsia="Times New Roman" w:hAnsi="Times New Roman" w:cs="Times New Roman"/>
-          <w:b/>
-          <w:sz w:val="24"/>
-          <w:szCs w:val="24"/>
-          <w:shd w:val="clear" w:color="auto" w:fill="FDFDFD"/>
-        </w:rPr>
-      </w:pPr>
-    </w:p>
-    <w:p>
-      <w:pPr>
-        <w:spacing w:after="160" w:line="259" w:lineRule="auto"/>
-        <w:rPr>
-          <w:rFonts w:ascii="Times New Roman" w:eastAsia="Times New Roman" w:hAnsi="Times New Roman" w:cs="Times New Roman"/>
-          <w:b/>
-          <w:sz w:val="24"/>
-          <w:szCs w:val="24"/>
-          <w:shd w:val="clear" w:color="auto" w:fill="FDFDFD"/>
-        </w:rPr>
-      </w:pPr>
-      <w:r>
-        <w:rPr>
-          <w:rFonts w:ascii="Times New Roman" w:eastAsia="Times New Roman" w:hAnsi="Times New Roman" w:cs="Times New Roman"/>
-          <w:b/>
-          <w:sz w:val="24"/>
-          <w:szCs w:val="24"/>
-          <w:shd w:val="clear" w:color="auto" w:fill="FDFDFD"/>
-        </w:rPr>
-        <w:drawing>
-          <wp:anchor distT="0" distB="0" distL="114300" distR="114300" simplePos="0" relativeHeight="251669504" behindDoc="0" locked="0" layoutInCell="1" allowOverlap="1" wp14:anchorId="7FAB7A53" wp14:editId="48744E9B">
-            <wp:simplePos x="0" y="0"/>
-            <wp:positionH relativeFrom="column">
-              <wp:posOffset>3055620</wp:posOffset>
-            </wp:positionH>
-            <wp:positionV relativeFrom="paragraph">
-              <wp:posOffset>2042794</wp:posOffset>
-            </wp:positionV>
-            <wp:extent cx="2994660" cy="3835309"/>
-            <wp:effectExtent l="0" t="0" r="0" b="0"/>
-            <wp:wrapNone/>
-            <wp:docPr id="2041830912" name="Picture 1"/>
-            <wp:cNvGraphicFramePr>
-              <a:graphicFrameLocks xmlns:a="http://schemas.openxmlformats.org/drawingml/2006/main" noChangeAspect="1"/>
-            </wp:cNvGraphicFramePr>
-            <a:graphic xmlns:a="http://schemas.openxmlformats.org/drawingml/2006/main">
-              <a:graphicData uri="http://schemas.openxmlformats.org/drawingml/2006/picture">
-                <pic:pic xmlns:pic="http://schemas.openxmlformats.org/drawingml/2006/picture">
-                  <pic:nvPicPr>
-                    <pic:cNvPr id="2041830912" name=""/>
-                    <pic:cNvPicPr/>
-                  </pic:nvPicPr>
-                  <pic:blipFill rotWithShape="1">
-                    <a:blip r:embed="rId12" cstate="print">
-                      <a:extLst>
-                        <a:ext uri="{28A0092B-C50C-407E-A947-70E740481C1C}">
-                          <a14:useLocalDpi xmlns:a14="http://schemas.microsoft.com/office/drawing/2010/main" val="0"/>
-                        </a:ext>
-                      </a:extLst>
-                    </a:blip>
-                    <a:srcRect l="32174" r="26346"/>
-                    <a:stretch/>
-                  </pic:blipFill>
-                  <pic:spPr bwMode="auto">
-                    <a:xfrm>
-                      <a:off x="0" y="0"/>
-                      <a:ext cx="2999706" cy="3841772"/>
+                      <a:ext cx="2861981" cy="3363529"/>
                     </a:xfrm>
                     <a:prstGeom prst="rect">
                       <a:avLst/>
@@ -959,6 +849,78 @@
           </wp:anchor>
         </w:drawing>
       </w:r>
+    </w:p>
+    <w:p>
+      <w:pPr>
+        <w:spacing w:after="160" w:line="259" w:lineRule="auto"/>
+        <w:rPr>
+          <w:rFonts w:ascii="Times New Roman" w:eastAsia="Times New Roman" w:hAnsi="Times New Roman" w:cs="Times New Roman"/>
+          <w:b/>
+          <w:sz w:val="24"/>
+          <w:szCs w:val="24"/>
+          <w:shd w:val="clear" w:color="auto" w:fill="FDFDFD"/>
+        </w:rPr>
+      </w:pPr>
+    </w:p>
+    <w:p>
+      <w:pPr>
+        <w:spacing w:after="160" w:line="259" w:lineRule="auto"/>
+        <w:rPr>
+          <w:rFonts w:ascii="Times New Roman" w:eastAsia="Times New Roman" w:hAnsi="Times New Roman" w:cs="Times New Roman"/>
+          <w:b/>
+          <w:sz w:val="24"/>
+          <w:szCs w:val="24"/>
+          <w:shd w:val="clear" w:color="auto" w:fill="FDFDFD"/>
+        </w:rPr>
+      </w:pPr>
+    </w:p>
+    <w:p>
+      <w:pPr>
+        <w:spacing w:after="160" w:line="259" w:lineRule="auto"/>
+        <w:rPr>
+          <w:rFonts w:ascii="Times New Roman" w:eastAsia="Times New Roman" w:hAnsi="Times New Roman" w:cs="Times New Roman"/>
+          <w:b/>
+          <w:sz w:val="24"/>
+          <w:szCs w:val="24"/>
+          <w:shd w:val="clear" w:color="auto" w:fill="FDFDFD"/>
+        </w:rPr>
+      </w:pPr>
+    </w:p>
+    <w:p>
+      <w:pPr>
+        <w:spacing w:after="160" w:line="259" w:lineRule="auto"/>
+        <w:rPr>
+          <w:rFonts w:ascii="Times New Roman" w:eastAsia="Times New Roman" w:hAnsi="Times New Roman" w:cs="Times New Roman"/>
+          <w:b/>
+          <w:sz w:val="24"/>
+          <w:szCs w:val="24"/>
+          <w:shd w:val="clear" w:color="auto" w:fill="FDFDFD"/>
+        </w:rPr>
+      </w:pPr>
+    </w:p>
+    <w:p>
+      <w:pPr>
+        <w:spacing w:after="160" w:line="259" w:lineRule="auto"/>
+        <w:rPr>
+          <w:rFonts w:ascii="Times New Roman" w:eastAsia="Times New Roman" w:hAnsi="Times New Roman" w:cs="Times New Roman"/>
+          <w:b/>
+          <w:sz w:val="24"/>
+          <w:szCs w:val="24"/>
+          <w:shd w:val="clear" w:color="auto" w:fill="FDFDFD"/>
+        </w:rPr>
+      </w:pPr>
+    </w:p>
+    <w:p>
+      <w:pPr>
+        <w:spacing w:after="160" w:line="259" w:lineRule="auto"/>
+        <w:rPr>
+          <w:rFonts w:ascii="Times New Roman" w:eastAsia="Times New Roman" w:hAnsi="Times New Roman" w:cs="Times New Roman"/>
+          <w:b/>
+          <w:sz w:val="24"/>
+          <w:szCs w:val="24"/>
+          <w:shd w:val="clear" w:color="auto" w:fill="FDFDFD"/>
+        </w:rPr>
+      </w:pPr>
       <w:r>
         <w:rPr>
           <w:rFonts w:ascii="Times New Roman" w:eastAsia="Times New Roman" w:hAnsi="Times New Roman" w:cs="Times New Roman"/>
@@ -968,18 +930,18 @@
           <w:shd w:val="clear" w:color="auto" w:fill="FDFDFD"/>
         </w:rPr>
         <w:drawing>
-          <wp:anchor distT="0" distB="0" distL="114300" distR="114300" simplePos="0" relativeHeight="251668480" behindDoc="0" locked="0" layoutInCell="1" allowOverlap="1" wp14:anchorId="37B1D81F" wp14:editId="21B7573C">
+          <wp:anchor distT="0" distB="0" distL="114300" distR="114300" simplePos="0" relativeHeight="251668480" behindDoc="0" locked="0" layoutInCell="1" allowOverlap="1" wp14:anchorId="72EAF2B9" wp14:editId="39B38D19">
             <wp:simplePos x="0" y="0"/>
-            <wp:positionH relativeFrom="column">
-              <wp:posOffset>-198120</wp:posOffset>
+            <wp:positionH relativeFrom="margin">
+              <wp:align>left</wp:align>
             </wp:positionH>
             <wp:positionV relativeFrom="paragraph">
-              <wp:posOffset>1974215</wp:posOffset>
+              <wp:posOffset>1895475</wp:posOffset>
             </wp:positionV>
-            <wp:extent cx="3048000" cy="3928806"/>
-            <wp:effectExtent l="0" t="0" r="0" b="0"/>
+            <wp:extent cx="2773680" cy="3474346"/>
+            <wp:effectExtent l="0" t="0" r="7620" b="0"/>
             <wp:wrapNone/>
-            <wp:docPr id="870406889" name="Picture 1"/>
+            <wp:docPr id="2022756601" name="Picture 1"/>
             <wp:cNvGraphicFramePr>
               <a:graphicFrameLocks xmlns:a="http://schemas.openxmlformats.org/drawingml/2006/main" noChangeAspect="1"/>
             </wp:cNvGraphicFramePr>
@@ -987,24 +949,24 @@
               <a:graphicData uri="http://schemas.openxmlformats.org/drawingml/2006/picture">
                 <pic:pic xmlns:pic="http://schemas.openxmlformats.org/drawingml/2006/picture">
                   <pic:nvPicPr>
-                    <pic:cNvPr id="870406889" name=""/>
+                    <pic:cNvPr id="2022756601" name=""/>
                     <pic:cNvPicPr/>
                   </pic:nvPicPr>
                   <pic:blipFill rotWithShape="1">
-                    <a:blip r:embed="rId13" cstate="print">
+                    <a:blip r:embed="rId12" cstate="print">
                       <a:extLst>
                         <a:ext uri="{28A0092B-C50C-407E-A947-70E740481C1C}">
                           <a14:useLocalDpi xmlns:a14="http://schemas.microsoft.com/office/drawing/2010/main" val="0"/>
                         </a:ext>
                       </a:extLst>
                     </a:blip>
-                    <a:srcRect l="31908" r="26878"/>
+                    <a:srcRect l="32307" r="25283"/>
                     <a:stretch/>
                   </pic:blipFill>
                   <pic:spPr bwMode="auto">
                     <a:xfrm>
                       <a:off x="0" y="0"/>
-                      <a:ext cx="3051933" cy="3933876"/>
+                      <a:ext cx="2773680" cy="3474346"/>
                     </a:xfrm>
                     <a:prstGeom prst="rect">
                       <a:avLst/>
@@ -1061,96 +1023,6 @@
           <w:shd w:val="clear" w:color="auto" w:fill="FDFDFD"/>
         </w:rPr>
         <w:lastRenderedPageBreak/>
-        <w:drawing>
-          <wp:inline distT="0" distB="0" distL="0" distR="0" wp14:anchorId="555B71A6" wp14:editId="2CB8D39D">
-            <wp:extent cx="5731510" cy="3044825"/>
-            <wp:effectExtent l="0" t="0" r="2540" b="3175"/>
-            <wp:docPr id="664985101" name="Picture 1"/>
-            <wp:cNvGraphicFramePr>
-              <a:graphicFrameLocks xmlns:a="http://schemas.openxmlformats.org/drawingml/2006/main" noChangeAspect="1"/>
-            </wp:cNvGraphicFramePr>
-            <a:graphic xmlns:a="http://schemas.openxmlformats.org/drawingml/2006/main">
-              <a:graphicData uri="http://schemas.openxmlformats.org/drawingml/2006/picture">
-                <pic:pic xmlns:pic="http://schemas.openxmlformats.org/drawingml/2006/picture">
-                  <pic:nvPicPr>
-                    <pic:cNvPr id="664985101" name=""/>
-                    <pic:cNvPicPr/>
-                  </pic:nvPicPr>
-                  <pic:blipFill>
-                    <a:blip r:embed="rId14"/>
-                    <a:stretch>
-                      <a:fillRect/>
-                    </a:stretch>
-                  </pic:blipFill>
-                  <pic:spPr>
-                    <a:xfrm>
-                      <a:off x="0" y="0"/>
-                      <a:ext cx="5731510" cy="3044825"/>
-                    </a:xfrm>
-                    <a:prstGeom prst="rect">
-                      <a:avLst/>
-                    </a:prstGeom>
-                  </pic:spPr>
-                </pic:pic>
-              </a:graphicData>
-            </a:graphic>
-          </wp:inline>
-        </w:drawing>
-      </w:r>
-    </w:p>
-    <w:p>
-      <w:pPr>
-        <w:spacing w:after="160" w:line="259" w:lineRule="auto"/>
-        <w:rPr>
-          <w:rFonts w:ascii="Times New Roman" w:eastAsia="Times New Roman" w:hAnsi="Times New Roman" w:cs="Times New Roman"/>
-          <w:b/>
-          <w:sz w:val="24"/>
-          <w:szCs w:val="24"/>
-          <w:shd w:val="clear" w:color="auto" w:fill="FDFDFD"/>
-        </w:rPr>
-      </w:pPr>
-    </w:p>
-    <w:p>
-      <w:pPr>
-        <w:spacing w:after="160" w:line="259" w:lineRule="auto"/>
-        <w:rPr>
-          <w:rFonts w:ascii="Times New Roman" w:eastAsia="Times New Roman" w:hAnsi="Times New Roman" w:cs="Times New Roman"/>
-          <w:b/>
-          <w:sz w:val="24"/>
-          <w:szCs w:val="24"/>
-          <w:shd w:val="clear" w:color="auto" w:fill="FDFDFD"/>
-        </w:rPr>
-      </w:pPr>
-      <w:r>
-        <w:rPr>
-          <w:rFonts w:ascii="Times New Roman" w:eastAsia="Times New Roman" w:hAnsi="Times New Roman" w:cs="Times New Roman"/>
-          <w:b/>
-          <w:sz w:val="24"/>
-          <w:szCs w:val="24"/>
-          <w:shd w:val="clear" w:color="auto" w:fill="FDFDFD"/>
-        </w:rPr>
-        <w:br w:type="page"/>
-      </w:r>
-    </w:p>
-    <w:p>
-      <w:pPr>
-        <w:spacing w:after="160" w:line="259" w:lineRule="auto"/>
-        <w:rPr>
-          <w:rFonts w:ascii="Times New Roman" w:eastAsia="Times New Roman" w:hAnsi="Times New Roman" w:cs="Times New Roman"/>
-          <w:sz w:val="24"/>
-          <w:szCs w:val="24"/>
-          <w:shd w:val="clear" w:color="auto" w:fill="FDFDFD"/>
-        </w:rPr>
-      </w:pPr>
-      <w:r>
-        <w:rPr>
-          <w:rFonts w:ascii="Times New Roman" w:eastAsia="Times New Roman" w:hAnsi="Times New Roman" w:cs="Times New Roman"/>
-          <w:b/>
-          <w:sz w:val="24"/>
-          <w:szCs w:val="24"/>
-          <w:shd w:val="clear" w:color="auto" w:fill="FDFDFD"/>
-        </w:rPr>
-        <w:lastRenderedPageBreak/>
         <w:t>Output:</w:t>
       </w:r>
     </w:p>
@@ -1159,17 +1031,6 @@
         <w:spacing w:line="240" w:lineRule="auto"/>
         <w:rPr>
           <w:rFonts w:ascii="Times New Roman" w:eastAsia="Times New Roman" w:hAnsi="Times New Roman" w:cs="Times New Roman"/>
-          <w:sz w:val="24"/>
-          <w:szCs w:val="24"/>
-          <w:shd w:val="clear" w:color="auto" w:fill="FDFDFD"/>
-        </w:rPr>
-      </w:pPr>
-    </w:p>
-    <w:p>
-      <w:pPr>
-        <w:spacing w:line="240" w:lineRule="auto"/>
-        <w:rPr>
-          <w:rFonts w:ascii="Times New Roman" w:eastAsia="Times New Roman" w:hAnsi="Times New Roman" w:cs="Times New Roman"/>
           <w:b/>
           <w:bCs/>
           <w:sz w:val="24"/>
@@ -1182,6 +1043,7 @@
           <w:rFonts w:ascii="Times New Roman" w:eastAsia="Times New Roman" w:hAnsi="Times New Roman" w:cs="Times New Roman"/>
           <w:b/>
           <w:bCs/>
+          <w:noProof/>
           <w:sz w:val="24"/>
           <w:szCs w:val="24"/>
           <w:shd w:val="clear" w:color="auto" w:fill="FDFDFD"/>
@@ -1210,7 +1072,7 @@
                     <pic:cNvPicPr/>
                   </pic:nvPicPr>
                   <pic:blipFill rotWithShape="1">
-                    <a:blip r:embed="rId15">
+                    <a:blip r:embed="rId13">
                       <a:extLst>
                         <a:ext uri="{28A0092B-C50C-407E-A947-70E740481C1C}">
                           <a14:useLocalDpi xmlns:a14="http://schemas.microsoft.com/office/drawing/2010/main" val="0"/>
@@ -1276,6 +1138,7 @@
         <w:rPr>
           <w:rFonts w:ascii="Times New Roman" w:eastAsia="Times New Roman" w:hAnsi="Times New Roman" w:cs="Times New Roman"/>
           <w:b/>
+          <w:noProof/>
           <w:sz w:val="24"/>
           <w:szCs w:val="24"/>
           <w:shd w:val="clear" w:color="auto" w:fill="FDFDFD"/>
@@ -1304,7 +1167,7 @@
                     <pic:cNvPicPr/>
                   </pic:nvPicPr>
                   <pic:blipFill>
-                    <a:blip r:embed="rId16">
+                    <a:blip r:embed="rId14">
                       <a:extLst>
                         <a:ext uri="{28A0092B-C50C-407E-A947-70E740481C1C}">
                           <a14:useLocalDpi xmlns:a14="http://schemas.microsoft.com/office/drawing/2010/main" val="0"/>
@@ -1501,18 +1364,18 @@
           <w:shd w:val="clear" w:color="auto" w:fill="FDFDFD"/>
         </w:rPr>
         <w:drawing>
-          <wp:anchor distT="0" distB="0" distL="114300" distR="114300" simplePos="0" relativeHeight="251663360" behindDoc="0" locked="0" layoutInCell="1" allowOverlap="1" wp14:anchorId="503017D2" wp14:editId="269CE05C">
+          <wp:anchor distT="0" distB="0" distL="114300" distR="114300" simplePos="0" relativeHeight="251669504" behindDoc="0" locked="0" layoutInCell="1" allowOverlap="1" wp14:anchorId="51B1C32F" wp14:editId="7EC3D446">
             <wp:simplePos x="0" y="0"/>
-            <wp:positionH relativeFrom="margin">
-              <wp:posOffset>3002280</wp:posOffset>
+            <wp:positionH relativeFrom="page">
+              <wp:posOffset>3879215</wp:posOffset>
             </wp:positionH>
             <wp:positionV relativeFrom="paragraph">
-              <wp:posOffset>279400</wp:posOffset>
+              <wp:posOffset>226060</wp:posOffset>
             </wp:positionV>
-            <wp:extent cx="3303270" cy="3299460"/>
-            <wp:effectExtent l="0" t="0" r="0" b="0"/>
+            <wp:extent cx="3271583" cy="3329940"/>
+            <wp:effectExtent l="0" t="0" r="5080" b="3810"/>
             <wp:wrapNone/>
-            <wp:docPr id="539925754" name="Picture 1"/>
+            <wp:docPr id="763558455" name="Picture 1"/>
             <wp:cNvGraphicFramePr>
               <a:graphicFrameLocks xmlns:a="http://schemas.openxmlformats.org/drawingml/2006/main" noChangeAspect="1"/>
             </wp:cNvGraphicFramePr>
@@ -1520,11 +1383,11 @@
               <a:graphicData uri="http://schemas.openxmlformats.org/drawingml/2006/picture">
                 <pic:pic xmlns:pic="http://schemas.openxmlformats.org/drawingml/2006/picture">
                   <pic:nvPicPr>
-                    <pic:cNvPr id="539925754" name=""/>
+                    <pic:cNvPr id="763558455" name=""/>
                     <pic:cNvPicPr/>
                   </pic:nvPicPr>
                   <pic:blipFill>
-                    <a:blip r:embed="rId17">
+                    <a:blip r:embed="rId15">
                       <a:extLst>
                         <a:ext uri="{28A0092B-C50C-407E-A947-70E740481C1C}">
                           <a14:useLocalDpi xmlns:a14="http://schemas.microsoft.com/office/drawing/2010/main" val="0"/>
@@ -1538,7 +1401,7 @@
                   <pic:spPr>
                     <a:xfrm>
                       <a:off x="0" y="0"/>
-                      <a:ext cx="3303270" cy="3299460"/>
+                      <a:ext cx="3271583" cy="3329940"/>
                     </a:xfrm>
                     <a:prstGeom prst="rect">
                       <a:avLst/>
@@ -1560,18 +1423,19 @@
         <w:rPr>
           <w:rFonts w:ascii="Times New Roman" w:eastAsia="Times New Roman" w:hAnsi="Times New Roman" w:cs="Times New Roman"/>
           <w:b/>
+          <w:noProof/>
           <w:sz w:val="24"/>
           <w:szCs w:val="24"/>
           <w:shd w:val="clear" w:color="auto" w:fill="FDFDFD"/>
         </w:rPr>
         <w:drawing>
-          <wp:anchor distT="0" distB="0" distL="114300" distR="114300" simplePos="0" relativeHeight="251665408" behindDoc="0" locked="0" layoutInCell="1" allowOverlap="1" wp14:anchorId="5550C91E" wp14:editId="46C1EAE6">
+          <wp:anchor distT="0" distB="0" distL="114300" distR="114300" simplePos="0" relativeHeight="251665408" behindDoc="0" locked="0" layoutInCell="1" allowOverlap="1" wp14:anchorId="5550C91E" wp14:editId="3022E557">
             <wp:simplePos x="0" y="0"/>
             <wp:positionH relativeFrom="margin">
-              <wp:posOffset>-312420</wp:posOffset>
+              <wp:posOffset>-502920</wp:posOffset>
             </wp:positionH>
             <wp:positionV relativeFrom="paragraph">
-              <wp:posOffset>335280</wp:posOffset>
+              <wp:posOffset>236220</wp:posOffset>
             </wp:positionV>
             <wp:extent cx="3142008" cy="3086100"/>
             <wp:effectExtent l="0" t="0" r="1270" b="0"/>
@@ -1588,7 +1452,7 @@
                     <pic:cNvPicPr/>
                   </pic:nvPicPr>
                   <pic:blipFill rotWithShape="1">
-                    <a:blip r:embed="rId18">
+                    <a:blip r:embed="rId16">
                       <a:extLst>
                         <a:ext uri="{28A0092B-C50C-407E-A947-70E740481C1C}">
                           <a14:useLocalDpi xmlns:a14="http://schemas.microsoft.com/office/drawing/2010/main" val="0"/>
@@ -1940,8 +1804,8 @@
       </w:pPr>
     </w:p>
     <w:sectPr>
-      <w:headerReference w:type="default" r:id="rId19"/>
-      <w:footerReference w:type="default" r:id="rId20"/>
+      <w:headerReference w:type="default" r:id="rId17"/>
+      <w:footerReference w:type="default" r:id="rId18"/>
       <w:pgSz w:w="11906" w:h="16838"/>
       <w:pgMar w:top="1440" w:right="1440" w:bottom="1440" w:left="1440" w:header="720" w:footer="720" w:gutter="0"/>
       <w:cols w:space="720"/>
@@ -2145,25 +2009,7 @@
         <w:sz w:val="28"/>
         <w:szCs w:val="28"/>
       </w:rPr>
-      <w:t xml:space="preserve"> F.Y.MCA    Semester : II    Academic Year : 2024</w:t>
-    </w:r>
-    <w:r>
-      <w:rPr>
-        <w:rFonts w:ascii="Times New Roman" w:eastAsia="Times New Roman" w:hAnsi="Times New Roman" w:cs="Times New Roman"/>
-        <w:b/>
-        <w:sz w:val="28"/>
-        <w:szCs w:val="28"/>
-      </w:rPr>
-      <w:t>-</w:t>
-    </w:r>
-    <w:r>
-      <w:rPr>
-        <w:rFonts w:ascii="Times New Roman" w:eastAsia="Times New Roman" w:hAnsi="Times New Roman" w:cs="Times New Roman"/>
-        <w:b/>
-        <w:sz w:val="28"/>
-        <w:szCs w:val="28"/>
-      </w:rPr>
-      <w:t xml:space="preserve">25 </w:t>
+      <w:t xml:space="preserve"> F.Y.MCA    Semester : II    Academic Year : 2024-25 </w:t>
     </w:r>
   </w:p>
   <w:p>
@@ -3222,6 +3068,7 @@
   <w:style w:type="character" w:default="1" w:styleId="DefaultParagraphFont">
     <w:name w:val="Default Paragraph Font"/>
     <w:uiPriority w:val="1"/>
+    <w:semiHidden/>
     <w:unhideWhenUsed/>
   </w:style>
   <w:style w:type="table" w:default="1" w:styleId="TableNormal">

</xml_diff>